<commit_message>
Tu papi lo hizo todo
</commit_message>
<xml_diff>
--- a/Ciclo VI/PROYECTO CERTIFICADOR DESARROLLO SOFTWARE III/ALTARED_GROUP_FS3-PCDS3.docx
+++ b/Ciclo VI/PROYECTO CERTIFICADOR DESARROLLO SOFTWARE III/ALTARED_GROUP_FS3-PCDS3.docx
@@ -2505,12 +2505,14 @@
         <w:rPr>
           <w:noProof/>
           <w:color w:val="auto"/>
-        </w:rPr>
-      </w:pPr>
-      <w:r>
-        <w:rPr>
-          <w:noProof/>
-          <w:color w:val="auto"/>
+          <w:lang w:val="en-US"/>
+        </w:rPr>
+      </w:pPr>
+      <w:r>
+        <w:rPr>
+          <w:noProof/>
+          <w:color w:val="auto"/>
+          <w:lang w:val="en-US"/>
         </w:rPr>
         <w:t>Artefactos: Product Backlog, Sprint Backlog, Increment.</w:t>
       </w:r>
@@ -2523,6 +2525,7 @@
         <w:rPr>
           <w:noProof/>
           <w:color w:val="auto"/>
+          <w:lang w:val="en-US"/>
         </w:rPr>
       </w:pPr>
     </w:p>
@@ -2856,12 +2859,14 @@
         <w:rPr>
           <w:noProof/>
           <w:color w:val="auto"/>
-        </w:rPr>
-      </w:pPr>
-      <w:r>
-        <w:rPr>
-          <w:noProof/>
-          <w:color w:val="auto"/>
+          <w:lang w:val="en-US"/>
+        </w:rPr>
+      </w:pPr>
+      <w:r>
+        <w:rPr>
+          <w:noProof/>
+          <w:color w:val="auto"/>
+          <w:lang w:val="en-US"/>
         </w:rPr>
         <w:t>Eventos: Reuniones diarias (Daily Stand-up), Sprint Planning, Sprint Review, Sprint Retrospective.</w:t>
       </w:r>
@@ -2872,6 +2877,7 @@
         <w:rPr>
           <w:noProof/>
           <w:color w:val="auto"/>
+          <w:lang w:val="en-US"/>
         </w:rPr>
       </w:pPr>
     </w:p>
@@ -6885,12 +6891,12 @@
         <w:tblLook w:val="04A0" w:firstRow="1" w:lastRow="0" w:firstColumn="1" w:lastColumn="0" w:noHBand="0" w:noVBand="1"/>
       </w:tblPr>
       <w:tblGrid>
-        <w:gridCol w:w="1612"/>
+        <w:gridCol w:w="1610"/>
         <w:gridCol w:w="1899"/>
-        <w:gridCol w:w="1681"/>
-        <w:gridCol w:w="1934"/>
-        <w:gridCol w:w="1879"/>
-        <w:gridCol w:w="2458"/>
+        <w:gridCol w:w="1679"/>
+        <w:gridCol w:w="1932"/>
+        <w:gridCol w:w="1888"/>
+        <w:gridCol w:w="2455"/>
       </w:tblGrid>
       <w:tr>
         <w:trPr>
@@ -7078,6 +7084,155 @@
                 <w:noProof/>
                 <w:color w:val="auto"/>
               </w:rPr>
+              <w:t>Elvis Yglesias lixano</w:t>
+            </w:r>
+          </w:p>
+        </w:tc>
+        <w:tc>
+          <w:tcPr>
+            <w:tcW w:w="1500" w:type="dxa"/>
+            <w:vAlign w:val="center"/>
+          </w:tcPr>
+          <w:p>
+            <w:pPr>
+              <w:jc w:val="center"/>
+              <w:rPr>
+                <w:noProof/>
+                <w:color w:val="auto"/>
+              </w:rPr>
+            </w:pPr>
+            <w:r>
+              <w:rPr>
+                <w:noProof/>
+                <w:color w:val="auto"/>
+              </w:rPr>
+              <w:t>Patrocinador del proyecto</w:t>
+            </w:r>
+          </w:p>
+        </w:tc>
+        <w:tc>
+          <w:tcPr>
+            <w:tcW w:w="1758" w:type="dxa"/>
+            <w:vAlign w:val="center"/>
+          </w:tcPr>
+          <w:p>
+            <w:pPr>
+              <w:jc w:val="center"/>
+              <w:rPr>
+                <w:noProof/>
+                <w:color w:val="auto"/>
+                <w:lang w:val="en-US"/>
+              </w:rPr>
+            </w:pPr>
+            <w:r>
+              <w:rPr>
+                <w:noProof/>
+                <w:color w:val="auto"/>
+                <w:lang w:val="en-US"/>
+              </w:rPr>
+              <w:t>ALTARED GROUP S.A.C.</w:t>
+            </w:r>
+          </w:p>
+        </w:tc>
+        <w:tc>
+          <w:tcPr>
+            <w:tcW w:w="2023" w:type="dxa"/>
+            <w:vAlign w:val="center"/>
+          </w:tcPr>
+          <w:p>
+            <w:pPr>
+              <w:jc w:val="center"/>
+              <w:rPr>
+                <w:noProof/>
+                <w:color w:val="auto"/>
+                <w:lang w:val="en-US"/>
+              </w:rPr>
+            </w:pPr>
+            <w:r>
+              <w:rPr>
+                <w:noProof/>
+                <w:color w:val="auto"/>
+              </w:rPr>
+              <w:t>Santiago de Surco</w:t>
+            </w:r>
+          </w:p>
+        </w:tc>
+        <w:tc>
+          <w:tcPr>
+            <w:tcW w:w="1926" w:type="dxa"/>
+            <w:vAlign w:val="center"/>
+          </w:tcPr>
+          <w:p>
+            <w:pPr>
+              <w:jc w:val="center"/>
+              <w:rPr>
+                <w:noProof/>
+                <w:color w:val="auto"/>
+                <w:lang w:val="en-US"/>
+              </w:rPr>
+            </w:pPr>
+            <w:r>
+              <w:rPr>
+                <w:noProof/>
+                <w:color w:val="auto"/>
+              </w:rPr>
+              <w:t>Patrocinador</w:t>
+            </w:r>
+            <w:r>
+              <w:rPr>
+                <w:noProof/>
+                <w:color w:val="auto"/>
+              </w:rPr>
+              <w:t xml:space="preserve"> de proyecto</w:t>
+            </w:r>
+          </w:p>
+        </w:tc>
+        <w:tc>
+          <w:tcPr>
+            <w:tcW w:w="2569" w:type="dxa"/>
+            <w:vAlign w:val="center"/>
+          </w:tcPr>
+          <w:p>
+            <w:pPr>
+              <w:jc w:val="center"/>
+              <w:rPr>
+                <w:noProof/>
+                <w:color w:val="auto"/>
+                <w:lang w:val="en-US"/>
+              </w:rPr>
+            </w:pPr>
+            <w:r>
+              <w:rPr>
+                <w:noProof/>
+                <w:color w:val="auto"/>
+                <w:lang w:val="en-US"/>
+              </w:rPr>
+              <w:t>999252009</w:t>
+            </w:r>
+          </w:p>
+        </w:tc>
+      </w:tr>
+      <w:tr>
+        <w:trPr>
+          <w:trHeight w:val="324"/>
+        </w:trPr>
+        <w:tc>
+          <w:tcPr>
+            <w:tcW w:w="1685" w:type="dxa"/>
+          </w:tcPr>
+          <w:p>
+            <w:pPr>
+              <w:jc w:val="both"/>
+              <w:rPr>
+                <w:noProof/>
+                <w:color w:val="auto"/>
+              </w:rPr>
+            </w:pPr>
+            <w:r>
+              <w:rPr>
+                <w:noProof/>
+                <w:color w:val="auto"/>
+              </w:rPr>
               <w:t>David Kenshin Vega Ortiz</w:t>
             </w:r>
           </w:p>
@@ -7115,12 +7270,14 @@
               <w:rPr>
                 <w:noProof/>
                 <w:color w:val="auto"/>
+                <w:lang w:val="en-US"/>
               </w:rPr>
             </w:pPr>
             <w:r>
               <w:rPr>
                 <w:noProof/>
                 <w:color w:val="auto"/>
+                <w:lang w:val="en-US"/>
               </w:rPr>
               <w:t>ALTARED GROUP S.A.C.</w:t>
             </w:r>
@@ -7214,6 +7371,7 @@
                 <w:noProof/>
                 <w:color w:val="auto"/>
               </w:rPr>
+              <w:lastRenderedPageBreak/>
               <w:t>Miguel Alfonzo Chavez Ramos</w:t>
             </w:r>
           </w:p>
@@ -7251,12 +7409,14 @@
               <w:rPr>
                 <w:noProof/>
                 <w:color w:val="auto"/>
+                <w:lang w:val="en-US"/>
               </w:rPr>
             </w:pPr>
             <w:r>
               <w:rPr>
                 <w:noProof/>
                 <w:color w:val="auto"/>
+                <w:lang w:val="en-US"/>
               </w:rPr>
               <w:t>ALTARED GROUP S.A.C.</w:t>
             </w:r>
@@ -16912,6 +17072,22 @@
     <w:family w:val="swiss"/>
     <w:pitch w:val="variable"/>
   </w:font>
+  <w:font w:name="Yu Mincho">
+    <w:altName w:val="游明朝"/>
+    <w:panose1 w:val="02020400000000000000"/>
+    <w:charset w:val="80"/>
+    <w:family w:val="roman"/>
+    <w:pitch w:val="variable"/>
+    <w:sig w:usb0="800002E7" w:usb1="2AC7FCFF" w:usb2="00000012" w:usb3="00000000" w:csb0="0002009F" w:csb1="00000000"/>
+  </w:font>
+  <w:font w:name="Yu Gothic Light">
+    <w:altName w:val="游ゴシック Light"/>
+    <w:panose1 w:val="020B0300000000000000"/>
+    <w:charset w:val="80"/>
+    <w:family w:val="swiss"/>
+    <w:pitch w:val="variable"/>
+    <w:sig w:usb0="E00002FF" w:usb1="2AC7FDFF" w:usb2="00000016" w:usb3="00000000" w:csb0="0002009F" w:csb1="00000000"/>
+  </w:font>
   <w:font w:name="Calibri Light">
     <w:panose1 w:val="020F0302020204030204"/>
     <w:charset w:val="00"/>
@@ -16939,10 +17115,12 @@
   </w:compat>
   <w:rsids>
     <w:rsidRoot w:val="00564A76"/>
+    <w:rsid w:val="001F1189"/>
     <w:rsid w:val="00564A76"/>
     <w:rsid w:val="005B19E4"/>
     <w:rsid w:val="005B3A70"/>
     <w:rsid w:val="006E401A"/>
+    <w:rsid w:val="00DA0E98"/>
     <w:rsid w:val="00E11FFD"/>
   </w:rsids>
   <m:mathPr>
@@ -16958,10 +17136,10 @@
     <m:intLim m:val="subSup"/>
     <m:naryLim m:val="undOvr"/>
   </m:mathPr>
-  <w:themeFontLang w:val="es-PE"/>
+  <w:themeFontLang w:val="es-PE" w:eastAsia="ja-JP"/>
   <w:clrSchemeMapping w:bg1="light1" w:t1="dark1" w:bg2="light2" w:t2="dark2" w:accent1="accent1" w:accent2="accent2" w:accent3="accent3" w:accent4="accent4" w:accent5="accent5" w:accent6="accent6" w:hyperlink="hyperlink" w:followedHyperlink="followedHyperlink"/>
-  <w:decimalSymbol w:val="."/>
-  <w:listSeparator w:val=","/>
+  <w:decimalSymbol w:val=","/>
+  <w:listSeparator w:val=";"/>
   <w15:chartTrackingRefBased/>
 </w:settings>
 </file>

</xml_diff>